<commit_message>
Tan Sook Mun accepting WBA
</commit_message>
<xml_diff>
--- a/WBA-Assignment 1.docx
+++ b/WBA-Assignment 1.docx
@@ -79,6 +79,14 @@
         </w:rPr>
         <w:t xml:space="preserve"> </w:t>
       </w:r>
+      <w:r>
+        <w:rPr>
+          <w:lang w:val="en-US"/>
+        </w:rPr>
+        <w:t>(30695759)</w:t>
+      </w:r>
+      <w:bookmarkStart w:id="0" w:name="_GoBack"/>
+      <w:bookmarkEnd w:id="0"/>
       <w:r>
         <w:rPr>
           <w:lang w:val="en-US"/>
@@ -283,6 +291,12 @@
           <w:lang w:val="en-US"/>
         </w:rPr>
         <w:t>and write design rationale</w:t>
+      </w:r>
+      <w:r>
+        <w:rPr>
+          <w:lang w:val="en-US"/>
+        </w:rPr>
+        <w:t xml:space="preserve"> (I accept this WBA)</w:t>
       </w:r>
     </w:p>
     <w:p>
@@ -481,7 +495,7 @@
       </w:pPr>
     </w:pPrDefault>
   </w:docDefaults>
-  <w:latentStyles w:defLockedState="0" w:defUIPriority="99" w:defSemiHidden="0" w:defUnhideWhenUsed="0" w:defQFormat="0" w:count="376">
+  <w:latentStyles w:defLockedState="0" w:defUIPriority="99" w:defSemiHidden="0" w:defUnhideWhenUsed="0" w:defQFormat="0" w:count="377">
     <w:lsdException w:name="Normal" w:uiPriority="0" w:qFormat="1"/>
     <w:lsdException w:name="heading 1" w:uiPriority="9" w:qFormat="1"/>
     <w:lsdException w:name="heading 2" w:semiHidden="1" w:uiPriority="9" w:unhideWhenUsed="1" w:qFormat="1"/>
@@ -858,6 +872,7 @@
     <w:lsdException w:name="Hashtag" w:semiHidden="1" w:unhideWhenUsed="1"/>
     <w:lsdException w:name="Unresolved Mention" w:semiHidden="1" w:unhideWhenUsed="1"/>
     <w:lsdException w:name="Smart Link" w:semiHidden="1" w:unhideWhenUsed="1"/>
+    <w:lsdException w:name="Smart Link Error" w:semiHidden="1" w:unhideWhenUsed="1"/>
   </w:latentStyles>
   <w:style w:type="paragraph" w:default="1" w:styleId="Normal">
     <w:name w:val="Normal"/>

</xml_diff>

<commit_message>
creating WBA for assignment 2
</commit_message>
<xml_diff>
--- a/WBA-Assignment 1.docx
+++ b/WBA-Assignment 1.docx
@@ -12,87 +12,94 @@
         </w:rPr>
         <w:t>FIT2099 Object-Oriented Programming</w:t>
       </w:r>
-      <w:r>
-        <w:rPr>
-          <w:lang w:val="en-US"/>
-        </w:rPr>
-        <w:br/>
-      </w:r>
-      <w:r>
-        <w:t>Assignment 1</w:t>
-      </w:r>
-    </w:p>
-    <w:p>
-      <w:pPr>
-        <w:jc w:val="center"/>
-        <w:rPr>
-          <w:lang w:val="en-US"/>
-        </w:rPr>
-      </w:pPr>
-      <w:r>
-        <w:rPr>
-          <w:lang w:val="en-US"/>
-        </w:rPr>
-        <w:t>Work Breakdown Agreement</w:t>
-      </w:r>
-      <w:r>
-        <w:rPr>
-          <w:lang w:val="en-US"/>
-        </w:rPr>
-        <w:t xml:space="preserve"> </w:t>
-      </w:r>
-      <w:r>
-        <w:rPr>
-          <w:lang w:val="en-US"/>
-        </w:rPr>
-        <w:t>(WBA)</w:t>
-      </w:r>
-    </w:p>
-    <w:p>
-      <w:pPr>
-        <w:rPr>
-          <w:lang w:val="en-US"/>
-        </w:rPr>
-      </w:pPr>
-      <w:r>
-        <w:rPr>
-          <w:lang w:val="en-US"/>
-        </w:rPr>
-        <w:t>Group Name: LYY&amp;TSM</w:t>
-      </w:r>
-    </w:p>
-    <w:p>
-      <w:pPr>
-        <w:rPr>
-          <w:lang w:val="en-US"/>
-        </w:rPr>
-      </w:pPr>
-      <w:r>
-        <w:rPr>
-          <w:lang w:val="en-US"/>
-        </w:rPr>
-        <w:t>Group Members: Tan Sook Mun</w:t>
-      </w:r>
-      <w:r>
-        <w:rPr>
-          <w:lang w:val="en-US"/>
-        </w:rPr>
-        <w:t xml:space="preserve"> </w:t>
-      </w:r>
-      <w:r>
-        <w:rPr>
-          <w:lang w:val="en-US"/>
-        </w:rPr>
-        <w:t>(30695759)</w:t>
-      </w:r>
       <w:bookmarkStart w:id="0" w:name="_GoBack"/>
       <w:bookmarkEnd w:id="0"/>
+    </w:p>
+    <w:p>
+      <w:pPr>
+        <w:jc w:val="center"/>
+        <w:rPr>
+          <w:lang w:val="en-US"/>
+        </w:rPr>
+      </w:pPr>
+      <w:r>
+        <w:rPr>
+          <w:lang w:val="en-US"/>
+        </w:rPr>
+        <w:t>Work Breakdown Agreement</w:t>
+      </w:r>
+      <w:r>
+        <w:rPr>
+          <w:lang w:val="en-US"/>
+        </w:rPr>
+        <w:t xml:space="preserve"> </w:t>
+      </w:r>
+      <w:r>
+        <w:rPr>
+          <w:lang w:val="en-US"/>
+        </w:rPr>
+        <w:t>(WBA)</w:t>
+      </w:r>
+    </w:p>
+    <w:p>
+      <w:pPr>
+        <w:rPr>
+          <w:lang w:val="en-US"/>
+        </w:rPr>
+      </w:pPr>
+      <w:r>
+        <w:rPr>
+          <w:lang w:val="en-US"/>
+        </w:rPr>
+        <w:t>Group Name: LYY&amp;TSM</w:t>
+      </w:r>
+    </w:p>
+    <w:p>
+      <w:pPr>
+        <w:rPr>
+          <w:lang w:val="en-US"/>
+        </w:rPr>
+      </w:pPr>
+      <w:r>
+        <w:rPr>
+          <w:lang w:val="en-US"/>
+        </w:rPr>
+        <w:t>Group Members: Tan Sook Mun</w:t>
+      </w:r>
+      <w:r>
+        <w:rPr>
+          <w:lang w:val="en-US"/>
+        </w:rPr>
+        <w:t xml:space="preserve"> </w:t>
+      </w:r>
+      <w:r>
+        <w:rPr>
+          <w:lang w:val="en-US"/>
+        </w:rPr>
+        <w:t>(30695759)</w:t>
+      </w:r>
       <w:r>
         <w:rPr>
           <w:lang w:val="en-US"/>
         </w:rPr>
         <w:br/>
         <w:t xml:space="preserve">                                Lai Ying Ying (30526361)</w:t>
+      </w:r>
+    </w:p>
+    <w:p>
+      <w:pPr>
+        <w:rPr>
+          <w:b/>
+          <w:bCs/>
+          <w:lang w:val="en-US"/>
+        </w:rPr>
+      </w:pPr>
+      <w:r>
+        <w:rPr>
+          <w:b/>
+          <w:bCs/>
+        </w:rPr>
+        <w:t>Assignment 1</w:t>
       </w:r>
     </w:p>
     <w:p>
@@ -309,6 +316,8 @@
     <w:p>
       <w:pPr>
         <w:rPr>
+          <w:b/>
+          <w:bCs/>
           <w:lang w:val="en-US"/>
         </w:rPr>
       </w:pPr>
@@ -322,7 +331,14 @@
         <w:rPr>
           <w:lang w:val="en-US"/>
         </w:rPr>
-        <w:t xml:space="preserve">Add in the multiplicities for UML class diagram and write a design rationale </w:t>
+        <w:t xml:space="preserve">Add in the multiplicities for UML class diagram and write a design </w:t>
+      </w:r>
+      <w:proofErr w:type="gramStart"/>
+      <w:r>
+        <w:rPr>
+          <w:lang w:val="en-US"/>
+        </w:rPr>
+        <w:t xml:space="preserve">rationale </w:t>
       </w:r>
       <w:r>
         <w:rPr>
@@ -330,6 +346,7 @@
         </w:rPr>
         <w:t xml:space="preserve"> (</w:t>
       </w:r>
+      <w:proofErr w:type="gramEnd"/>
       <w:r>
         <w:rPr>
           <w:lang w:val="en-US"/>
@@ -342,6 +359,331 @@
         </w:rPr>
         <w:t>)</w:t>
       </w:r>
+    </w:p>
+    <w:p>
+      <w:pPr>
+        <w:rPr>
+          <w:b/>
+          <w:bCs/>
+          <w:lang w:val="en-US"/>
+        </w:rPr>
+      </w:pPr>
+      <w:r>
+        <w:rPr>
+          <w:b/>
+          <w:bCs/>
+          <w:lang w:val="en-US"/>
+        </w:rPr>
+        <w:t>Assignment 2</w:t>
+      </w:r>
+    </w:p>
+    <w:p>
+      <w:pPr>
+        <w:rPr>
+          <w:u w:val="single"/>
+          <w:lang w:val="en-US"/>
+        </w:rPr>
+      </w:pPr>
+      <w:r>
+        <w:rPr>
+          <w:u w:val="single"/>
+          <w:lang w:val="en-US"/>
+        </w:rPr>
+        <w:t>To-do list</w:t>
+      </w:r>
+    </w:p>
+    <w:p>
+      <w:pPr>
+        <w:ind w:firstLine="720"/>
+        <w:rPr>
+          <w:lang w:val="en-US"/>
+        </w:rPr>
+      </w:pPr>
+      <w:r>
+        <w:rPr>
+          <w:lang w:val="en-US"/>
+        </w:rPr>
+        <w:t>1</w:t>
+      </w:r>
+      <w:r>
+        <w:rPr>
+          <w:lang w:val="en-US"/>
+        </w:rPr>
+        <w:t>. P</w:t>
+      </w:r>
+      <w:r>
+        <w:rPr>
+          <w:lang w:val="en-US"/>
+        </w:rPr>
+        <w:t xml:space="preserve">roduce a Work Breakdown </w:t>
+      </w:r>
+      <w:r>
+        <w:rPr>
+          <w:lang w:val="en-US"/>
+        </w:rPr>
+        <w:t>Agreement by 16 May 2020</w:t>
+      </w:r>
+    </w:p>
+    <w:p>
+      <w:pPr>
+        <w:ind w:left="720"/>
+        <w:rPr>
+          <w:lang w:val="en-US"/>
+        </w:rPr>
+      </w:pPr>
+      <w:r>
+        <w:rPr>
+          <w:lang w:val="en-US"/>
+        </w:rPr>
+        <w:t>2</w:t>
+      </w:r>
+      <w:r>
+        <w:rPr>
+          <w:lang w:val="en-US"/>
+        </w:rPr>
+        <w:t xml:space="preserve">. </w:t>
+      </w:r>
+      <w:r>
+        <w:rPr>
+          <w:lang w:val="en-US"/>
+        </w:rPr>
+        <w:t>Adding own classes as shown in UML diagram by</w:t>
+      </w:r>
+      <w:r>
+        <w:rPr>
+          <w:lang w:val="en-US"/>
+        </w:rPr>
+        <w:t xml:space="preserve"> 18 May 2020</w:t>
+      </w:r>
+    </w:p>
+    <w:p>
+      <w:pPr>
+        <w:ind w:left="720"/>
+        <w:rPr>
+          <w:lang w:val="en-US"/>
+        </w:rPr>
+      </w:pPr>
+      <w:r>
+        <w:rPr>
+          <w:lang w:val="en-US"/>
+        </w:rPr>
+        <w:t>3</w:t>
+      </w:r>
+      <w:r>
+        <w:rPr>
+          <w:lang w:val="en-US"/>
+        </w:rPr>
+        <w:t>.</w:t>
+      </w:r>
+      <w:r>
+        <w:rPr>
+          <w:lang w:val="en-US"/>
+        </w:rPr>
+        <w:t xml:space="preserve"> Creating functionality for the individual classes</w:t>
+      </w:r>
+      <w:r>
+        <w:rPr>
+          <w:lang w:val="en-US"/>
+        </w:rPr>
+        <w:t xml:space="preserve"> 20 May 2020</w:t>
+      </w:r>
+    </w:p>
+    <w:p>
+      <w:pPr>
+        <w:ind w:left="720"/>
+        <w:rPr>
+          <w:lang w:val="en-US"/>
+        </w:rPr>
+      </w:pPr>
+      <w:r>
+        <w:rPr>
+          <w:lang w:val="en-US"/>
+        </w:rPr>
+        <w:t>4</w:t>
+      </w:r>
+      <w:r>
+        <w:rPr>
+          <w:lang w:val="en-US"/>
+        </w:rPr>
+        <w:t xml:space="preserve">. </w:t>
+      </w:r>
+      <w:r>
+        <w:rPr>
+          <w:lang w:val="en-US"/>
+        </w:rPr>
+        <w:t xml:space="preserve">Check if there is improvement and updating the </w:t>
+      </w:r>
+      <w:proofErr w:type="gramStart"/>
+      <w:r>
+        <w:rPr>
+          <w:lang w:val="en-US"/>
+        </w:rPr>
+        <w:t>UML(</w:t>
+      </w:r>
+      <w:proofErr w:type="gramEnd"/>
+      <w:r>
+        <w:rPr>
+          <w:lang w:val="en-US"/>
+        </w:rPr>
+        <w:t>if any)</w:t>
+      </w:r>
+      <w:r>
+        <w:rPr>
+          <w:lang w:val="en-US"/>
+        </w:rPr>
+        <w:t xml:space="preserve"> 21 May 2020</w:t>
+      </w:r>
+    </w:p>
+    <w:p>
+      <w:pPr>
+        <w:ind w:left="720"/>
+        <w:rPr>
+          <w:lang w:val="en-US"/>
+        </w:rPr>
+      </w:pPr>
+      <w:r>
+        <w:rPr>
+          <w:lang w:val="en-US"/>
+        </w:rPr>
+        <w:t>5</w:t>
+      </w:r>
+      <w:r>
+        <w:rPr>
+          <w:lang w:val="en-US"/>
+        </w:rPr>
+        <w:t xml:space="preserve">. </w:t>
+      </w:r>
+      <w:r>
+        <w:rPr>
+          <w:lang w:val="en-US"/>
+        </w:rPr>
+        <w:t>Ensuring the program runs smoothly</w:t>
+      </w:r>
+      <w:r>
+        <w:rPr>
+          <w:lang w:val="en-US"/>
+        </w:rPr>
+        <w:t xml:space="preserve"> 22 May 2020</w:t>
+      </w:r>
+    </w:p>
+    <w:p>
+      <w:pPr>
+        <w:rPr>
+          <w:lang w:val="en-US"/>
+        </w:rPr>
+      </w:pPr>
+    </w:p>
+    <w:p>
+      <w:pPr>
+        <w:rPr>
+          <w:u w:val="single"/>
+          <w:lang w:val="en-US"/>
+        </w:rPr>
+      </w:pPr>
+      <w:r>
+        <w:rPr>
+          <w:u w:val="single"/>
+          <w:lang w:val="en-US"/>
+        </w:rPr>
+        <w:t>Task Breakdown</w:t>
+      </w:r>
+    </w:p>
+    <w:p>
+      <w:pPr>
+        <w:rPr>
+          <w:lang w:val="en-US"/>
+        </w:rPr>
+      </w:pPr>
+      <w:r>
+        <w:rPr>
+          <w:lang w:val="en-US"/>
+        </w:rPr>
+        <w:t xml:space="preserve">Tan Sook Mun: producing this WBA. Responsible over human class and whatever other classes that it interacts with. Adding the respective classes and creating functionality. Check if there can be improvement to overall program </w:t>
+      </w:r>
+      <w:proofErr w:type="gramStart"/>
+      <w:r>
+        <w:rPr>
+          <w:lang w:val="en-US"/>
+        </w:rPr>
+        <w:t>( I</w:t>
+      </w:r>
+      <w:proofErr w:type="gramEnd"/>
+      <w:r>
+        <w:rPr>
+          <w:lang w:val="en-US"/>
+        </w:rPr>
+        <w:t xml:space="preserve"> accept this WBA)</w:t>
+      </w:r>
+    </w:p>
+    <w:p>
+      <w:pPr>
+        <w:rPr>
+          <w:lang w:val="en-US"/>
+        </w:rPr>
+      </w:pPr>
+    </w:p>
+    <w:p>
+      <w:pPr>
+        <w:rPr>
+          <w:lang w:val="en-US"/>
+        </w:rPr>
+      </w:pPr>
+      <w:r>
+        <w:rPr>
+          <w:lang w:val="en-US"/>
+        </w:rPr>
+        <w:t xml:space="preserve">Lai Ying Ying: Responsible over Zombie class and </w:t>
+      </w:r>
+      <w:r>
+        <w:rPr>
+          <w:lang w:val="en-US"/>
+        </w:rPr>
+        <w:t>whatever other classes that it interacts with.</w:t>
+      </w:r>
+      <w:r>
+        <w:rPr>
+          <w:lang w:val="en-US"/>
+        </w:rPr>
+        <w:t xml:space="preserve"> </w:t>
+      </w:r>
+      <w:r>
+        <w:rPr>
+          <w:lang w:val="en-US"/>
+        </w:rPr>
+        <w:t>Adding the respective classes and creating functionality</w:t>
+      </w:r>
+      <w:r>
+        <w:rPr>
+          <w:lang w:val="en-US"/>
+        </w:rPr>
+        <w:t>.</w:t>
+      </w:r>
+      <w:r>
+        <w:rPr>
+          <w:lang w:val="en-US"/>
+        </w:rPr>
+        <w:t xml:space="preserve"> </w:t>
+      </w:r>
+      <w:r>
+        <w:rPr>
+          <w:lang w:val="en-US"/>
+        </w:rPr>
+        <w:t>Check if there can be improvement to overall program</w:t>
+      </w:r>
+    </w:p>
+    <w:p>
+      <w:pPr>
+        <w:rPr>
+          <w:lang w:val="en-US"/>
+        </w:rPr>
+      </w:pPr>
+    </w:p>
+    <w:p>
+      <w:pPr>
+        <w:rPr>
+          <w:lang w:val="en-US"/>
+        </w:rPr>
+      </w:pPr>
     </w:p>
     <w:p>
       <w:pPr>

</xml_diff>